<commit_message>
:book: add block diagram and module development section
</commit_message>
<xml_diff>
--- a/report/SystemDesign.docx
+++ b/report/SystemDesign.docx
@@ -44,8 +44,10 @@
           <w:szCs w:val="28"/>
           <w:u w:val="single"/>
         </w:rPr>
-        <w:t>ГУИР.400201.1.С.1</w:t>
-      </w:r>
+        <w:t>ГУИР.400201.1.СС</w:t>
+      </w:r>
+      <w:bookmarkStart w:id="0" w:name="_GoBack"/>
+      <w:bookmarkEnd w:id="0"/>
       <w:r>
         <w:rPr>
           <w:rFonts w:ascii="Times New Roman" w:hAnsi="Times New Roman" w:cs="Times New Roman"/>
@@ -152,18 +154,7 @@
           <w:szCs w:val="28"/>
           <w:lang w:val="en-US"/>
         </w:rPr>
-        <w:t>Desig</w:t>
-      </w:r>
-      <w:bookmarkStart w:id="0" w:name="_GoBack"/>
-      <w:bookmarkEnd w:id="0"/>
-      <w:r>
-        <w:rPr>
-          <w:rFonts w:ascii="Times New Roman" w:hAnsi="Times New Roman" w:cs="Times New Roman"/>
-          <w:sz w:val="28"/>
-          <w:szCs w:val="28"/>
-          <w:lang w:val="en-US"/>
-        </w:rPr>
-        <w:t>ner</w:t>
+        <w:t>Designer</w:t>
       </w:r>
       <w:r>
         <w:rPr>
@@ -221,7 +212,6 @@
         </w:rPr>
         <w:t xml:space="preserve">ия. Содержит несколько тестовых наборов данных. Поддерживается формат </w:t>
       </w:r>
-      <w:proofErr w:type="spellStart"/>
       <w:r>
         <w:rPr>
           <w:rFonts w:ascii="Times New Roman" w:hAnsi="Times New Roman" w:cs="Times New Roman"/>
@@ -231,7 +221,6 @@
         </w:rPr>
         <w:t>csv</w:t>
       </w:r>
-      <w:proofErr w:type="spellEnd"/>
       <w:r>
         <w:rPr>
           <w:rFonts w:ascii="Times New Roman" w:hAnsi="Times New Roman" w:cs="Times New Roman"/>
@@ -359,15 +348,7 @@
           <w:sz w:val="28"/>
           <w:szCs w:val="28"/>
         </w:rPr>
-        <w:t>содержит в себе алгоритмы для выполнения классификации данных</w:t>
-      </w:r>
-      <w:r>
-        <w:rPr>
-          <w:rFonts w:ascii="Times New Roman" w:hAnsi="Times New Roman" w:cs="Times New Roman"/>
-          <w:sz w:val="28"/>
-          <w:szCs w:val="28"/>
-        </w:rPr>
-        <w:t>: алгоритм обратного распространения ошибки (</w:t>
+        <w:t>содержит в себе алгоритмы для выполнения классификации данных: алгоритм обратного распространения ошибки (</w:t>
       </w:r>
       <w:r>
         <w:rPr>
@@ -485,34 +466,51 @@
           <w:sz w:val="28"/>
           <w:szCs w:val="28"/>
         </w:rPr>
-        <w:t xml:space="preserve">Модуль методов классификации содержит в себе алгоритмы для выполнения </w:t>
-      </w:r>
-      <w:r>
-        <w:rPr>
-          <w:rFonts w:ascii="Times New Roman" w:hAnsi="Times New Roman" w:cs="Times New Roman"/>
-          <w:sz w:val="28"/>
-          <w:szCs w:val="28"/>
-        </w:rPr>
-        <w:t>кластеризации</w:t>
-      </w:r>
-      <w:r>
-        <w:rPr>
-          <w:rFonts w:ascii="Times New Roman" w:hAnsi="Times New Roman" w:cs="Times New Roman"/>
-          <w:sz w:val="28"/>
-          <w:szCs w:val="28"/>
-        </w:rPr>
-        <w:t xml:space="preserve"> данных: алгоритм </w:t>
-      </w:r>
-      <w:proofErr w:type="gramStart"/>
-      <w:r>
-        <w:rPr>
-          <w:rFonts w:ascii="Times New Roman" w:hAnsi="Times New Roman" w:cs="Times New Roman"/>
-          <w:sz w:val="28"/>
-          <w:szCs w:val="28"/>
-        </w:rPr>
-        <w:t>К-средних</w:t>
-      </w:r>
-      <w:proofErr w:type="gramEnd"/>
+        <w:t>Модуль методов классификации содержит в себе алгоритмы для выполнения кластеризации данных: алгоритм К-средних (</w:t>
+      </w:r>
+      <w:r>
+        <w:rPr>
+          <w:rFonts w:ascii="Times New Roman" w:hAnsi="Times New Roman" w:cs="Times New Roman"/>
+          <w:sz w:val="28"/>
+          <w:szCs w:val="28"/>
+          <w:lang w:val="en-US"/>
+        </w:rPr>
+        <w:t>K</w:t>
+      </w:r>
+      <w:r>
+        <w:rPr>
+          <w:rFonts w:ascii="Times New Roman" w:hAnsi="Times New Roman" w:cs="Times New Roman"/>
+          <w:sz w:val="28"/>
+          <w:szCs w:val="28"/>
+        </w:rPr>
+        <w:t>-</w:t>
+      </w:r>
+      <w:r>
+        <w:rPr>
+          <w:rFonts w:ascii="Times New Roman" w:hAnsi="Times New Roman" w:cs="Times New Roman"/>
+          <w:sz w:val="28"/>
+          <w:szCs w:val="28"/>
+          <w:lang w:val="en-US"/>
+        </w:rPr>
+        <w:t>means</w:t>
+      </w:r>
+      <w:r>
+        <w:rPr>
+          <w:rFonts w:ascii="Times New Roman" w:hAnsi="Times New Roman" w:cs="Times New Roman"/>
+          <w:sz w:val="28"/>
+          <w:szCs w:val="28"/>
+        </w:rPr>
+        <w:t>), алгоритм среднего сдвига (</w:t>
+      </w:r>
+      <w:r>
+        <w:rPr>
+          <w:rFonts w:ascii="Times New Roman" w:hAnsi="Times New Roman" w:cs="Times New Roman"/>
+          <w:sz w:val="28"/>
+          <w:szCs w:val="28"/>
+          <w:lang w:val="en-US"/>
+        </w:rPr>
+        <w:t>Mean</w:t>
+      </w:r>
       <w:r>
         <w:rPr>
           <w:rFonts w:ascii="Times New Roman" w:hAnsi="Times New Roman" w:cs="Times New Roman"/>
@@ -526,67 +524,26 @@
           <w:rFonts w:ascii="Times New Roman" w:hAnsi="Times New Roman" w:cs="Times New Roman"/>
           <w:sz w:val="28"/>
           <w:szCs w:val="28"/>
-        </w:rPr>
-        <w:t>(</w:t>
-      </w:r>
-      <w:r>
-        <w:rPr>
-          <w:rFonts w:ascii="Times New Roman" w:hAnsi="Times New Roman" w:cs="Times New Roman"/>
-          <w:sz w:val="28"/>
-          <w:szCs w:val="28"/>
-          <w:lang w:val="en-US"/>
-        </w:rPr>
-        <w:t>K</w:t>
-      </w:r>
-      <w:r>
-        <w:rPr>
-          <w:rFonts w:ascii="Times New Roman" w:hAnsi="Times New Roman" w:cs="Times New Roman"/>
-          <w:sz w:val="28"/>
-          <w:szCs w:val="28"/>
-        </w:rPr>
-        <w:t>-</w:t>
-      </w:r>
-      <w:r>
-        <w:rPr>
-          <w:rFonts w:ascii="Times New Roman" w:hAnsi="Times New Roman" w:cs="Times New Roman"/>
-          <w:sz w:val="28"/>
-          <w:szCs w:val="28"/>
-          <w:lang w:val="en-US"/>
-        </w:rPr>
-        <w:t>means</w:t>
-      </w:r>
-      <w:r>
-        <w:rPr>
-          <w:rFonts w:ascii="Times New Roman" w:hAnsi="Times New Roman" w:cs="Times New Roman"/>
-          <w:sz w:val="28"/>
-          <w:szCs w:val="28"/>
-        </w:rPr>
-        <w:t xml:space="preserve">), алгоритм </w:t>
-      </w:r>
-      <w:r>
-        <w:rPr>
-          <w:rFonts w:ascii="Times New Roman" w:hAnsi="Times New Roman" w:cs="Times New Roman"/>
-          <w:sz w:val="28"/>
-          <w:szCs w:val="28"/>
-        </w:rPr>
-        <w:t>среднего сдвига</w:t>
-      </w:r>
-      <w:r>
-        <w:rPr>
-          <w:rFonts w:ascii="Times New Roman" w:hAnsi="Times New Roman" w:cs="Times New Roman"/>
-          <w:sz w:val="28"/>
-          <w:szCs w:val="28"/>
-        </w:rPr>
-        <w:t xml:space="preserve"> (</w:t>
-      </w:r>
-      <w:r>
-        <w:rPr>
-          <w:rFonts w:ascii="Times New Roman" w:hAnsi="Times New Roman" w:cs="Times New Roman"/>
-          <w:sz w:val="28"/>
-          <w:szCs w:val="28"/>
-          <w:lang w:val="en-US"/>
-        </w:rPr>
-        <w:t>Mean</w:t>
+          <w:lang w:val="en-US"/>
+        </w:rPr>
+        <w:t>shift</w:t>
+      </w:r>
+      <w:r>
+        <w:rPr>
+          <w:rFonts w:ascii="Times New Roman" w:hAnsi="Times New Roman" w:cs="Times New Roman"/>
+          <w:sz w:val="28"/>
+          <w:szCs w:val="28"/>
+        </w:rPr>
+        <w:t>), плотностный алгоритм кластеризации (</w:t>
+      </w:r>
+      <w:r>
+        <w:rPr>
+          <w:rFonts w:ascii="Times New Roman" w:hAnsi="Times New Roman" w:cs="Times New Roman"/>
+          <w:sz w:val="28"/>
+          <w:szCs w:val="28"/>
+          <w:lang w:val="en-US"/>
+        </w:rPr>
+        <w:t>DB</w:t>
       </w:r>
       <w:r>
         <w:rPr>
@@ -603,48 +560,6 @@
           <w:szCs w:val="28"/>
           <w:lang w:val="en-US"/>
         </w:rPr>
-        <w:t>shift</w:t>
-      </w:r>
-      <w:r>
-        <w:rPr>
-          <w:rFonts w:ascii="Times New Roman" w:hAnsi="Times New Roman" w:cs="Times New Roman"/>
-          <w:sz w:val="28"/>
-          <w:szCs w:val="28"/>
-        </w:rPr>
-        <w:t>), плотностный алгоритм кластеризации</w:t>
-      </w:r>
-      <w:r>
-        <w:rPr>
-          <w:rFonts w:ascii="Times New Roman" w:hAnsi="Times New Roman" w:cs="Times New Roman"/>
-          <w:sz w:val="28"/>
-          <w:szCs w:val="28"/>
-        </w:rPr>
-        <w:t xml:space="preserve"> (</w:t>
-      </w:r>
-      <w:r>
-        <w:rPr>
-          <w:rFonts w:ascii="Times New Roman" w:hAnsi="Times New Roman" w:cs="Times New Roman"/>
-          <w:sz w:val="28"/>
-          <w:szCs w:val="28"/>
-          <w:lang w:val="en-US"/>
-        </w:rPr>
-        <w:t>DB</w:t>
-      </w:r>
-      <w:r>
-        <w:rPr>
-          <w:rFonts w:ascii="Times New Roman" w:hAnsi="Times New Roman" w:cs="Times New Roman"/>
-          <w:sz w:val="28"/>
-          <w:szCs w:val="28"/>
-        </w:rPr>
-        <w:t xml:space="preserve"> </w:t>
-      </w:r>
-      <w:r>
-        <w:rPr>
-          <w:rFonts w:ascii="Times New Roman" w:hAnsi="Times New Roman" w:cs="Times New Roman"/>
-          <w:sz w:val="28"/>
-          <w:szCs w:val="28"/>
-          <w:lang w:val="en-US"/>
-        </w:rPr>
         <w:t>scan</w:t>
       </w:r>
       <w:r>
@@ -653,15 +568,7 @@
           <w:sz w:val="28"/>
           <w:szCs w:val="28"/>
         </w:rPr>
-        <w:t>)</w:t>
-      </w:r>
-      <w:r>
-        <w:rPr>
-          <w:rFonts w:ascii="Times New Roman" w:hAnsi="Times New Roman" w:cs="Times New Roman"/>
-          <w:sz w:val="28"/>
-          <w:szCs w:val="28"/>
-        </w:rPr>
-        <w:t>.</w:t>
+        <w:t>).</w:t>
       </w:r>
     </w:p>
     <w:sectPr>

</xml_diff>